<commit_message>
Documentaçao de DSQ finalizada
</commit_message>
<xml_diff>
--- a/P.I/Template Visão de Arquitetura Vrs 1.0.docx
+++ b/P.I/Template Visão de Arquitetura Vrs 1.0.docx
@@ -76,8 +76,6 @@
       <w:r>
         <w:t>Bloco 7</w:t>
       </w:r>
-      <w:bookmarkStart w:id="0" w:name="_GoBack"/>
-      <w:bookmarkEnd w:id="0"/>
     </w:p>
     <w:p>
       <w:pPr>
@@ -497,7 +495,7 @@
           <wp:inline distT="0" distB="0" distL="0" distR="0">
             <wp:extent cx="8863965" cy="4406511"/>
             <wp:effectExtent l="0" t="0" r="0" b="0"/>
-            <wp:docPr id="5" name="Imagem 5" descr="C:\Users\Vinicius\Desktop\Dlc-bloco7-db-dao.png"/>
+            <wp:docPr id="6" name="Imagem 6" descr="C:\Users\Vinicius\Desktop\Dlc-bloco7-db-dao.png"/>
             <wp:cNvGraphicFramePr>
               <a:graphicFrameLocks xmlns:a="http://schemas.openxmlformats.org/drawingml/2006/main" noChangeAspect="1"/>
             </wp:cNvGraphicFramePr>
@@ -505,7 +503,7 @@
               <a:graphicData uri="http://schemas.openxmlformats.org/drawingml/2006/picture">
                 <pic:pic xmlns:pic="http://schemas.openxmlformats.org/drawingml/2006/picture">
                   <pic:nvPicPr>
-                    <pic:cNvPr id="0" name="Picture 5" descr="C:\Users\Vinicius\Desktop\Dlc-bloco7-db-dao.png"/>
+                    <pic:cNvPr id="0" name="Picture 1" descr="C:\Users\Vinicius\Desktop\Dlc-bloco7-db-dao.png"/>
                     <pic:cNvPicPr>
                       <a:picLocks noChangeAspect="1" noChangeArrowheads="1"/>
                     </pic:cNvPicPr>
@@ -542,6 +540,8 @@
           </wp:inline>
         </w:drawing>
       </w:r>
+      <w:bookmarkStart w:id="0" w:name="_GoBack"/>
+      <w:bookmarkEnd w:id="0"/>
     </w:p>
     <w:p/>
     <w:p/>
@@ -1172,7 +1172,7 @@
                             <w:fldChar w:fldCharType="separate"/>
                           </w:r>
                           <w:r>
-                            <w:t>1</w:t>
+                            <w:t>5</w:t>
                           </w:r>
                           <w:r>
                             <w:fldChar w:fldCharType="end"/>
@@ -1221,7 +1221,7 @@
                       <w:fldChar w:fldCharType="separate"/>
                     </w:r>
                     <w:r>
-                      <w:t>1</w:t>
+                      <w:t>5</w:t>
                     </w:r>
                     <w:r>
                       <w:fldChar w:fldCharType="end"/>
@@ -3207,9 +3207,8 @@
     <w:panose1 w:val="020B0604030504040204"/>
     <w:charset w:val="00"/>
     <w:family w:val="swiss"/>
-    <w:notTrueType/>
     <w:pitch w:val="variable"/>
-    <w:sig w:usb0="00000003" w:usb1="00000000" w:usb2="00000000" w:usb3="00000000" w:csb0="00000001" w:csb1="00000000"/>
+    <w:sig w:usb0="E1002EFF" w:usb1="C000605B" w:usb2="00000029" w:usb3="00000000" w:csb0="000101FF" w:csb1="00000000"/>
   </w:font>
   <w:font w:name="Calibri">
     <w:panose1 w:val="020F0502020204030204"/>
@@ -3256,6 +3255,7 @@
     <w:rsid w:val="003D482C"/>
     <w:rsid w:val="00704804"/>
     <w:rsid w:val="007A3602"/>
+    <w:rsid w:val="007C0CEC"/>
     <w:rsid w:val="00851622"/>
     <w:rsid w:val="0091563B"/>
     <w:rsid w:val="00970072"/>
@@ -3989,7 +3989,7 @@
   <a:extraClrSchemeLst/>
   <a:extLst>
     <a:ext uri="{05A4C25C-085E-4340-85A3-A5531E510DB2}">
-      <thm15:themeFamily xmlns="" xmlns:thm15="http://schemas.microsoft.com/office/thememl/2012/main" name="Office Theme" id="{62F939B6-93AF-4DB8-9C6B-D6C7DFDC589F}" vid="{4A3C46E8-61CC-4603-A589-7422A47A8E4A}"/>
+      <thm15:themeFamily xmlns:thm15="http://schemas.microsoft.com/office/thememl/2012/main" xmlns="" name="Office Theme" id="{62F939B6-93AF-4DB8-9C6B-D6C7DFDC589F}" vid="{4A3C46E8-61CC-4603-A589-7422A47A8E4A}"/>
     </a:ext>
   </a:extLst>
 </a:theme>
@@ -4017,7 +4017,7 @@
 </file>
 
 <file path=customXml/itemProps2.xml><?xml version="1.0" encoding="utf-8"?>
-<ds:datastoreItem xmlns:ds="http://schemas.openxmlformats.org/officeDocument/2006/customXml" ds:itemID="{9B6FE530-BE83-48A6-BEF8-C473BD333486}">
+<ds:datastoreItem xmlns:ds="http://schemas.openxmlformats.org/officeDocument/2006/customXml" ds:itemID="{18641FF2-6AE5-468D-9EB8-DCE2E45C63E2}">
   <ds:schemaRefs>
     <ds:schemaRef ds:uri="http://schemas.openxmlformats.org/officeDocument/2006/bibliography"/>
   </ds:schemaRefs>

</xml_diff>